<commit_message>
Converting Word documents to MarkDown: "2008-04 01    Four Easy Fundamental Principles Spec Project Summary": Manually checking differences between rendered MarkDown and Word document. Check if markup looks ok.
</commit_message>
<xml_diff>
--- a/4. Out of Scope/2. Done/2008-04 01    Four Easy Fundamental Principles Spec Project Summary.docx
+++ b/4. Out of Scope/2. Done/2008-04 01    Four Easy Fundamental Principles Spec Project Summary.docx
@@ -1,13 +1,12 @@
 
 <file path=word/document.xml><?xml version="1.0" encoding="utf-8"?>
-<w:document xmlns:wpc="http://schemas.microsoft.com/office/word/2010/wordprocessingCanvas" xmlns:cx="http://schemas.microsoft.com/office/drawing/2014/chartex" xmlns:cx1="http://schemas.microsoft.com/office/drawing/2015/9/8/chartex" xmlns:cx2="http://schemas.microsoft.com/office/drawing/2015/10/21/chartex" xmlns:cx3="http://schemas.microsoft.com/office/drawing/2016/5/9/chartex" xmlns:cx4="http://schemas.microsoft.com/office/drawing/2016/5/10/chartex" xmlns:cx5="http://schemas.microsoft.com/office/drawing/2016/5/11/chartex" xmlns:cx6="http://schemas.microsoft.com/office/drawing/2016/5/12/chartex" xmlns:cx7="http://schemas.microsoft.com/office/drawing/2016/5/13/chartex" xmlns:cx8="http://schemas.microsoft.com/office/drawing/2016/5/14/chartex" xmlns:mc="http://schemas.openxmlformats.org/markup-compatibility/2006" xmlns:aink="http://schemas.microsoft.com/office/drawing/2016/ink" xmlns:am3d="http://schemas.microsoft.com/office/drawing/2017/model3d" xmlns:o="urn:schemas-microsoft-com:office:office" xmlns:r="http://schemas.openxmlformats.org/officeDocument/2006/relationships" xmlns:m="http://schemas.openxmlformats.org/officeDocument/2006/math" xmlns:v="urn:schemas-microsoft-com:vml" xmlns:wp14="http://schemas.microsoft.com/office/word/2010/wordprocessingDrawing" xmlns:wp="http://schemas.openxmlformats.org/drawingml/2006/wordprocessingDrawing" xmlns:w10="urn:schemas-microsoft-com:office:word" xmlns:w="http://schemas.openxmlformats.org/wordprocessingml/2006/main" xmlns:w14="http://schemas.microsoft.com/office/word/2010/wordml" xmlns:w15="http://schemas.microsoft.com/office/word/2012/wordml" xmlns:w16cid="http://schemas.microsoft.com/office/word/2016/wordml/cid" xmlns:w16se="http://schemas.microsoft.com/office/word/2015/wordml/symex" xmlns:wpg="http://schemas.microsoft.com/office/word/2010/wordprocessingGroup" xmlns:wpi="http://schemas.microsoft.com/office/word/2010/wordprocessingInk" xmlns:wne="http://schemas.microsoft.com/office/word/2006/wordml" xmlns:wps="http://schemas.microsoft.com/office/word/2010/wordprocessingShape" mc:Ignorable="w14 w15 w16se w16cid wp14">
+<w:document xmlns:wpc="http://schemas.microsoft.com/office/word/2010/wordprocessingCanvas" xmlns:cx="http://schemas.microsoft.com/office/drawing/2014/chartex" xmlns:cx1="http://schemas.microsoft.com/office/drawing/2015/9/8/chartex" xmlns:cx2="http://schemas.microsoft.com/office/drawing/2015/10/21/chartex" xmlns:cx3="http://schemas.microsoft.com/office/drawing/2016/5/9/chartex" xmlns:cx4="http://schemas.microsoft.com/office/drawing/2016/5/10/chartex" xmlns:cx5="http://schemas.microsoft.com/office/drawing/2016/5/11/chartex" xmlns:cx6="http://schemas.microsoft.com/office/drawing/2016/5/12/chartex" xmlns:cx7="http://schemas.microsoft.com/office/drawing/2016/5/13/chartex" xmlns:cx8="http://schemas.microsoft.com/office/drawing/2016/5/14/chartex" xmlns:mc="http://schemas.openxmlformats.org/markup-compatibility/2006" xmlns:aink="http://schemas.microsoft.com/office/drawing/2016/ink" xmlns:am3d="http://schemas.microsoft.com/office/drawing/2017/model3d" xmlns:o="urn:schemas-microsoft-com:office:office" xmlns:r="http://schemas.openxmlformats.org/officeDocument/2006/relationships" xmlns:m="http://schemas.openxmlformats.org/officeDocument/2006/math" xmlns:v="urn:schemas-microsoft-com:vml" xmlns:wp14="http://schemas.microsoft.com/office/word/2010/wordprocessingDrawing" xmlns:wp="http://schemas.openxmlformats.org/drawingml/2006/wordprocessingDrawing" xmlns:w10="urn:schemas-microsoft-com:office:word" xmlns:w="http://schemas.openxmlformats.org/wordprocessingml/2006/main" xmlns:w14="http://schemas.microsoft.com/office/word/2010/wordml" xmlns:w15="http://schemas.microsoft.com/office/word/2012/wordml" xmlns:w16cex="http://schemas.microsoft.com/office/word/2018/wordml/cex" xmlns:w16cid="http://schemas.microsoft.com/office/word/2016/wordml/cid" xmlns:w16="http://schemas.microsoft.com/office/word/2018/wordml" xmlns:w16se="http://schemas.microsoft.com/office/word/2015/wordml/symex" xmlns:wpg="http://schemas.microsoft.com/office/word/2010/wordprocessingGroup" xmlns:wpi="http://schemas.microsoft.com/office/word/2010/wordprocessingInk" xmlns:wne="http://schemas.microsoft.com/office/word/2006/wordml" xmlns:wps="http://schemas.microsoft.com/office/word/2010/wordprocessingShape" mc:Ignorable="w14 w15 w16se w16cid w16 w16cex wp14">
   <w:background w:color="000000"/>
   <w:body>
     <w:p>
       <w:pPr>
         <w:pStyle w:val="Heading2"/>
       </w:pPr>
-      <w:bookmarkStart w:id="0" w:name="_GoBack"/>
       <w:r>
         <w:t xml:space="preserve">Circle </w:t>
       </w:r>
@@ -21,7 +20,7 @@
         <w:t xml:space="preserve"> </w:t>
       </w:r>
       <w:r>
-        <w:br/>
+        <w:t xml:space="preserve">| </w:t>
       </w:r>
       <w:r>
         <w:t>Fou</w:t>
@@ -39,79 +38,20 @@
         <w:t xml:space="preserve"> Spec</w:t>
       </w:r>
       <w:r>
-        <w:br/>
+        <w:t xml:space="preserve"> | </w:t>
+      </w:r>
+      <w:r>
         <w:t>2008-04</w:t>
       </w:r>
       <w:r>
-        <w:br/>
+        <w:t xml:space="preserve"> | </w:t>
+      </w:r>
+      <w:r>
         <w:t>Project Summary</w:t>
-      </w:r>
-    </w:p>
-    <w:bookmarkEnd w:id="0"/>
-    <w:p/>
-    <w:p>
-      <w:pPr>
-        <w:ind w:left="284"/>
-        <w:rPr>
-          <w:i/>
-          <w:sz w:val="20"/>
-          <w:szCs w:val="22"/>
-        </w:rPr>
-      </w:pPr>
-      <w:r>
-        <w:rPr>
-          <w:i/>
-          <w:sz w:val="20"/>
-          <w:szCs w:val="22"/>
-        </w:rPr>
-        <w:t xml:space="preserve">Author: </w:t>
-      </w:r>
-      <w:r>
-        <w:rPr>
-          <w:i/>
-          <w:sz w:val="20"/>
-          <w:szCs w:val="22"/>
-        </w:rPr>
-        <w:t xml:space="preserve">JJ </w:t>
-      </w:r>
-      <w:r>
-        <w:rPr>
-          <w:i/>
-          <w:sz w:val="20"/>
-          <w:szCs w:val="22"/>
-        </w:rPr>
-        <w:t>van Zon</w:t>
       </w:r>
     </w:p>
     <w:p>
       <w:pPr>
-        <w:ind w:left="284"/>
-        <w:rPr>
-          <w:i/>
-          <w:sz w:val="20"/>
-          <w:szCs w:val="22"/>
-        </w:rPr>
-      </w:pPr>
-      <w:r>
-        <w:rPr>
-          <w:i/>
-          <w:sz w:val="20"/>
-          <w:szCs w:val="22"/>
-        </w:rPr>
-        <w:t>Location: Oosterhout</w:t>
-      </w:r>
-      <w:r>
-        <w:rPr>
-          <w:i/>
-          <w:sz w:val="20"/>
-          <w:szCs w:val="22"/>
-        </w:rPr>
-        <w:t>, The Netherlands</w:t>
-      </w:r>
-    </w:p>
-    <w:p/>
-    <w:p>
-      <w:pPr>
         <w:pStyle w:val="Heading3"/>
       </w:pPr>
       <w:r>
@@ -132,7 +72,37 @@
         <w:rPr>
           <w:szCs w:val="22"/>
         </w:rPr>
-        <w:t xml:space="preserve">Document a few easy articles, as opposed to the hard one </w:t>
+        <w:t xml:space="preserve">Document </w:t>
+      </w:r>
+      <w:r>
+        <w:rPr>
+          <w:szCs w:val="22"/>
+        </w:rPr>
+        <w:t>some relatively</w:t>
+      </w:r>
+      <w:r>
+        <w:rPr>
+          <w:szCs w:val="22"/>
+        </w:rPr>
+        <w:t xml:space="preserve"> </w:t>
+      </w:r>
+      <w:r>
+        <w:rPr>
+          <w:szCs w:val="22"/>
+        </w:rPr>
+        <w:t>easy articles, as opposed to hard</w:t>
+      </w:r>
+      <w:r>
+        <w:rPr>
+          <w:szCs w:val="22"/>
+        </w:rPr>
+        <w:t>er</w:t>
+      </w:r>
+      <w:r>
+        <w:rPr>
+          <w:szCs w:val="22"/>
+        </w:rPr>
+        <w:t xml:space="preserve"> one </w:t>
       </w:r>
       <w:r>
         <w:rPr>
@@ -154,49 +124,30 @@
           <w:szCs w:val="22"/>
         </w:rPr>
       </w:pPr>
-      <w:r>
-        <w:rPr>
-          <w:szCs w:val="22"/>
-        </w:rPr>
-        <w:t>The following articles were made:</w:t>
-      </w:r>
     </w:p>
     <w:p>
       <w:pPr>
-        <w:pStyle w:val="SpacingCharChar"/>
-        <w:rPr>
-          <w:sz w:val="22"/>
-          <w:szCs w:val="22"/>
-          <w:lang w:val="en-US"/>
-        </w:rPr>
-      </w:pPr>
+        <w:ind w:left="284"/>
+        <w:rPr>
+          <w:szCs w:val="22"/>
+        </w:rPr>
+      </w:pPr>
+      <w:r>
+        <w:rPr>
+          <w:szCs w:val="22"/>
+        </w:rPr>
+        <w:t>The following articles were made:</w:t>
+      </w:r>
     </w:p>
     <w:p>
       <w:pPr>
-        <w:ind w:left="284"/>
-        <w:rPr>
-          <w:szCs w:val="22"/>
-        </w:rPr>
-      </w:pPr>
-      <w:r>
-        <w:rPr>
-          <w:szCs w:val="22"/>
-        </w:rPr>
-        <w:t xml:space="preserve">- </w:t>
-      </w:r>
-      <w:r>
-        <w:rPr>
-          <w:i/>
-          <w:szCs w:val="22"/>
-        </w:rPr>
-        <w:t>Reflection  2008-04-12 00  1.0</w:t>
-      </w:r>
-      <w:r>
-        <w:rPr>
-          <w:szCs w:val="22"/>
-        </w:rPr>
-        <w:t xml:space="preserve">  (25 min of work)</w:t>
-      </w:r>
+        <w:pStyle w:val="SpacingCharChar"/>
+        <w:rPr>
+          <w:sz w:val="22"/>
+          <w:szCs w:val="22"/>
+          <w:lang w:val="en-US"/>
+        </w:rPr>
+      </w:pPr>
     </w:p>
     <w:p>
       <w:pPr>
@@ -216,13 +167,29 @@
           <w:i/>
           <w:szCs w:val="22"/>
         </w:rPr>
-        <w:t>Module Integration  2008-04-12 00  1.0</w:t>
-      </w:r>
-      <w:r>
-        <w:rPr>
-          <w:szCs w:val="22"/>
-        </w:rPr>
-        <w:t xml:space="preserve">  (½ hour of work)</w:t>
+        <w:t>Reflection  2008-04-12 00  1.0</w:t>
+      </w:r>
+      <w:r>
+        <w:rPr>
+          <w:szCs w:val="22"/>
+        </w:rPr>
+        <w:t xml:space="preserve">  (</w:t>
+      </w:r>
+      <w:r>
+        <w:rPr>
+          <w:b/>
+          <w:bCs/>
+          <w:szCs w:val="22"/>
+        </w:rPr>
+        <w:t>25 min</w:t>
+      </w:r>
+      <w:r>
+        <w:rPr>
+          <w:b/>
+          <w:bCs/>
+          <w:szCs w:val="22"/>
+        </w:rPr>
+        <w:t>utes)</w:t>
       </w:r>
     </w:p>
     <w:p>
@@ -243,13 +210,33 @@
           <w:i/>
           <w:szCs w:val="22"/>
         </w:rPr>
-        <w:t>C++  2008-04-13 00  1.0</w:t>
-      </w:r>
-      <w:r>
-        <w:rPr>
-          <w:szCs w:val="22"/>
-        </w:rPr>
-        <w:t xml:space="preserve">  (20 minutes of work)</w:t>
+        <w:t>Module Integration  2008-04-12 00  1.0</w:t>
+      </w:r>
+      <w:r>
+        <w:rPr>
+          <w:szCs w:val="22"/>
+        </w:rPr>
+        <w:t xml:space="preserve">  </w:t>
+      </w:r>
+      <w:r>
+        <w:rPr>
+          <w:szCs w:val="22"/>
+        </w:rPr>
+        <w:t>(</w:t>
+      </w:r>
+      <w:r>
+        <w:rPr>
+          <w:b/>
+          <w:bCs/>
+          <w:szCs w:val="22"/>
+        </w:rPr>
+        <w:t>½ hour</w:t>
+      </w:r>
+      <w:r>
+        <w:rPr>
+          <w:szCs w:val="22"/>
+        </w:rPr>
+        <w:t>)</w:t>
       </w:r>
     </w:p>
     <w:p>
@@ -270,56 +257,95 @@
           <w:i/>
           <w:szCs w:val="22"/>
         </w:rPr>
-        <w:t>User Interface Not Procedure Oriented  2008-04-13 00  1.0</w:t>
-      </w:r>
-      <w:r>
-        <w:rPr>
-          <w:szCs w:val="22"/>
-        </w:rPr>
-        <w:t xml:space="preserve">  (40 min of work)</w:t>
+        <w:t>C++  2008-04-13 00  1.0</w:t>
+      </w:r>
+      <w:r>
+        <w:rPr>
+          <w:szCs w:val="22"/>
+        </w:rPr>
+        <w:t xml:space="preserve">  (</w:t>
+      </w:r>
+      <w:r>
+        <w:rPr>
+          <w:b/>
+          <w:bCs/>
+          <w:szCs w:val="22"/>
+        </w:rPr>
+        <w:t>20 min</w:t>
+      </w:r>
+      <w:r>
+        <w:rPr>
+          <w:b/>
+          <w:bCs/>
+          <w:szCs w:val="22"/>
+        </w:rPr>
+        <w:t>utes</w:t>
+      </w:r>
+      <w:r>
+        <w:rPr>
+          <w:szCs w:val="22"/>
+        </w:rPr>
+        <w:t>)</w:t>
       </w:r>
     </w:p>
     <w:p>
       <w:pPr>
-        <w:pStyle w:val="Heading3"/>
-      </w:pPr>
-      <w:r>
-        <w:t>Date</w:t>
-      </w:r>
-      <w:r>
-        <w:t xml:space="preserve"> &amp; Time</w:t>
+        <w:ind w:left="284"/>
+        <w:rPr>
+          <w:szCs w:val="22"/>
+        </w:rPr>
+      </w:pPr>
+      <w:r>
+        <w:rPr>
+          <w:szCs w:val="22"/>
+        </w:rPr>
+        <w:t xml:space="preserve">- </w:t>
+      </w:r>
+      <w:r>
+        <w:rPr>
+          <w:i/>
+          <w:szCs w:val="22"/>
+        </w:rPr>
+        <w:t>User Interface Not Procedure Oriented  2008-04-13 00  1.0</w:t>
+      </w:r>
+      <w:r>
+        <w:rPr>
+          <w:szCs w:val="22"/>
+        </w:rPr>
+        <w:t xml:space="preserve">  (</w:t>
+      </w:r>
+      <w:r>
+        <w:rPr>
+          <w:b/>
+          <w:bCs/>
+          <w:szCs w:val="22"/>
+        </w:rPr>
+        <w:t>40 min</w:t>
+      </w:r>
+      <w:r>
+        <w:rPr>
+          <w:b/>
+          <w:bCs/>
+          <w:szCs w:val="22"/>
+        </w:rPr>
+        <w:t>utes</w:t>
+      </w:r>
+      <w:r>
+        <w:rPr>
+          <w:szCs w:val="22"/>
+        </w:rPr>
+        <w:t>)</w:t>
       </w:r>
     </w:p>
     <w:p>
       <w:pPr>
-        <w:ind w:left="284"/>
-        <w:rPr>
-          <w:szCs w:val="22"/>
-        </w:rPr>
-      </w:pPr>
-      <w:r>
-        <w:rPr>
-          <w:szCs w:val="22"/>
-        </w:rPr>
-        <w:t>2008-04</w:t>
-      </w:r>
-      <w:r>
-        <w:rPr>
-          <w:szCs w:val="22"/>
-        </w:rPr>
-        <w:t>-</w:t>
-      </w:r>
-      <w:r>
-        <w:rPr>
-          <w:szCs w:val="22"/>
-        </w:rPr>
-        <w:t>1</w:t>
-      </w:r>
-      <w:r>
-        <w:rPr>
-          <w:szCs w:val="22"/>
-        </w:rPr>
-        <w:t>2 – 2008-04-13</w:t>
+        <w:pStyle w:val="Heading3"/>
+      </w:pPr>
+      <w:r>
+        <w:t>Date</w:t>
+      </w:r>
+      <w:r>
+        <w:t xml:space="preserve"> &amp; Time</w:t>
       </w:r>
     </w:p>
     <w:p>
@@ -333,13 +359,47 @@
         <w:rPr>
           <w:szCs w:val="22"/>
         </w:rPr>
+        <w:t>2008-04</w:t>
+      </w:r>
+      <w:r>
+        <w:rPr>
+          <w:szCs w:val="22"/>
+        </w:rPr>
+        <w:t>-</w:t>
+      </w:r>
+      <w:r>
+        <w:rPr>
+          <w:szCs w:val="22"/>
+        </w:rPr>
+        <w:t>1</w:t>
+      </w:r>
+      <w:r>
+        <w:rPr>
+          <w:szCs w:val="22"/>
+        </w:rPr>
+        <w:t>2 – 2008-04-13</w:t>
+      </w:r>
+    </w:p>
+    <w:p>
+      <w:pPr>
+        <w:ind w:left="284"/>
+        <w:rPr>
+          <w:szCs w:val="22"/>
+        </w:rPr>
+      </w:pPr>
+      <w:r>
+        <w:rPr>
+          <w:b/>
+          <w:bCs/>
+          <w:szCs w:val="22"/>
+        </w:rPr>
         <w:t>2</w:t>
       </w:r>
       <w:r>
         <w:rPr>
           <w:szCs w:val="22"/>
         </w:rPr>
-        <w:t xml:space="preserve"> hours of work</w:t>
+        <w:t xml:space="preserve"> hours</w:t>
       </w:r>
     </w:p>
     <w:p>
@@ -378,7 +438,7 @@
 </file>
 
 <file path=word/numbering.xml><?xml version="1.0" encoding="utf-8"?>
-<w:numbering xmlns:wpc="http://schemas.microsoft.com/office/word/2010/wordprocessingCanvas" xmlns:cx="http://schemas.microsoft.com/office/drawing/2014/chartex" xmlns:cx1="http://schemas.microsoft.com/office/drawing/2015/9/8/chartex" xmlns:cx2="http://schemas.microsoft.com/office/drawing/2015/10/21/chartex" xmlns:cx3="http://schemas.microsoft.com/office/drawing/2016/5/9/chartex" xmlns:cx4="http://schemas.microsoft.com/office/drawing/2016/5/10/chartex" xmlns:cx5="http://schemas.microsoft.com/office/drawing/2016/5/11/chartex" xmlns:cx6="http://schemas.microsoft.com/office/drawing/2016/5/12/chartex" xmlns:cx7="http://schemas.microsoft.com/office/drawing/2016/5/13/chartex" xmlns:cx8="http://schemas.microsoft.com/office/drawing/2016/5/14/chartex" xmlns:mc="http://schemas.openxmlformats.org/markup-compatibility/2006" xmlns:aink="http://schemas.microsoft.com/office/drawing/2016/ink" xmlns:am3d="http://schemas.microsoft.com/office/drawing/2017/model3d" xmlns:o="urn:schemas-microsoft-com:office:office" xmlns:r="http://schemas.openxmlformats.org/officeDocument/2006/relationships" xmlns:m="http://schemas.openxmlformats.org/officeDocument/2006/math" xmlns:v="urn:schemas-microsoft-com:vml" xmlns:wp14="http://schemas.microsoft.com/office/word/2010/wordprocessingDrawing" xmlns:wp="http://schemas.openxmlformats.org/drawingml/2006/wordprocessingDrawing" xmlns:w10="urn:schemas-microsoft-com:office:word" xmlns:w="http://schemas.openxmlformats.org/wordprocessingml/2006/main" xmlns:w14="http://schemas.microsoft.com/office/word/2010/wordml" xmlns:w15="http://schemas.microsoft.com/office/word/2012/wordml" xmlns:w16cid="http://schemas.microsoft.com/office/word/2016/wordml/cid" xmlns:w16se="http://schemas.microsoft.com/office/word/2015/wordml/symex" xmlns:wpg="http://schemas.microsoft.com/office/word/2010/wordprocessingGroup" xmlns:wpi="http://schemas.microsoft.com/office/word/2010/wordprocessingInk" xmlns:wne="http://schemas.microsoft.com/office/word/2006/wordml" xmlns:wps="http://schemas.microsoft.com/office/word/2010/wordprocessingShape" mc:Ignorable="w14 w15 w16se w16cid wp14">
+<w:numbering xmlns:wpc="http://schemas.microsoft.com/office/word/2010/wordprocessingCanvas" xmlns:cx="http://schemas.microsoft.com/office/drawing/2014/chartex" xmlns:cx1="http://schemas.microsoft.com/office/drawing/2015/9/8/chartex" xmlns:cx2="http://schemas.microsoft.com/office/drawing/2015/10/21/chartex" xmlns:cx3="http://schemas.microsoft.com/office/drawing/2016/5/9/chartex" xmlns:cx4="http://schemas.microsoft.com/office/drawing/2016/5/10/chartex" xmlns:cx5="http://schemas.microsoft.com/office/drawing/2016/5/11/chartex" xmlns:cx6="http://schemas.microsoft.com/office/drawing/2016/5/12/chartex" xmlns:cx7="http://schemas.microsoft.com/office/drawing/2016/5/13/chartex" xmlns:cx8="http://schemas.microsoft.com/office/drawing/2016/5/14/chartex" xmlns:mc="http://schemas.openxmlformats.org/markup-compatibility/2006" xmlns:aink="http://schemas.microsoft.com/office/drawing/2016/ink" xmlns:am3d="http://schemas.microsoft.com/office/drawing/2017/model3d" xmlns:o="urn:schemas-microsoft-com:office:office" xmlns:r="http://schemas.openxmlformats.org/officeDocument/2006/relationships" xmlns:m="http://schemas.openxmlformats.org/officeDocument/2006/math" xmlns:v="urn:schemas-microsoft-com:vml" xmlns:wp14="http://schemas.microsoft.com/office/word/2010/wordprocessingDrawing" xmlns:wp="http://schemas.openxmlformats.org/drawingml/2006/wordprocessingDrawing" xmlns:w10="urn:schemas-microsoft-com:office:word" xmlns:w="http://schemas.openxmlformats.org/wordprocessingml/2006/main" xmlns:w14="http://schemas.microsoft.com/office/word/2010/wordml" xmlns:w15="http://schemas.microsoft.com/office/word/2012/wordml" xmlns:w16cex="http://schemas.microsoft.com/office/word/2018/wordml/cex" xmlns:w16cid="http://schemas.microsoft.com/office/word/2016/wordml/cid" xmlns:w16="http://schemas.microsoft.com/office/word/2018/wordml" xmlns:w16se="http://schemas.microsoft.com/office/word/2015/wordml/symex" xmlns:wpg="http://schemas.microsoft.com/office/word/2010/wordprocessingGroup" xmlns:wpi="http://schemas.microsoft.com/office/word/2010/wordprocessingInk" xmlns:wne="http://schemas.microsoft.com/office/word/2006/wordml" xmlns:wps="http://schemas.microsoft.com/office/word/2010/wordprocessingShape" mc:Ignorable="w14 w15 w16se w16cid w16 w16cex wp14">
   <w:abstractNum w:abstractNumId="0" w15:restartNumberingAfterBreak="0">
     <w:nsid w:val="FFFFFF7C"/>
     <w:multiLevelType w:val="singleLevel"/>
@@ -1027,7 +1087,7 @@
 </file>
 
 <file path=word/styles.xml><?xml version="1.0" encoding="utf-8"?>
-<w:styles xmlns:mc="http://schemas.openxmlformats.org/markup-compatibility/2006" xmlns:r="http://schemas.openxmlformats.org/officeDocument/2006/relationships" xmlns:w="http://schemas.openxmlformats.org/wordprocessingml/2006/main" xmlns:w14="http://schemas.microsoft.com/office/word/2010/wordml" xmlns:w15="http://schemas.microsoft.com/office/word/2012/wordml" xmlns:w16cid="http://schemas.microsoft.com/office/word/2016/wordml/cid" xmlns:w16se="http://schemas.microsoft.com/office/word/2015/wordml/symex" mc:Ignorable="w14 w15 w16se w16cid">
+<w:styles xmlns:mc="http://schemas.openxmlformats.org/markup-compatibility/2006" xmlns:r="http://schemas.openxmlformats.org/officeDocument/2006/relationships" xmlns:w="http://schemas.openxmlformats.org/wordprocessingml/2006/main" xmlns:w14="http://schemas.microsoft.com/office/word/2010/wordml" xmlns:w15="http://schemas.microsoft.com/office/word/2012/wordml" xmlns:w16cex="http://schemas.microsoft.com/office/word/2018/wordml/cex" xmlns:w16cid="http://schemas.microsoft.com/office/word/2016/wordml/cid" xmlns:w16="http://schemas.microsoft.com/office/word/2018/wordml" xmlns:w16se="http://schemas.microsoft.com/office/word/2015/wordml/symex" mc:Ignorable="w14 w15 w16se w16cid w16 w16cex">
   <w:docDefaults>
     <w:rPrDefault>
       <w:rPr>

</xml_diff>